<commit_message>
Added QR Code :art:
</commit_message>
<xml_diff>
--- a/output/20166800.docx
+++ b/output/20166800.docx
@@ -31,7 +31,7 @@
       <w:r>
         <w:drawing>
           <wp:inline xmlns:a="http://schemas.openxmlformats.org/drawingml/2006/main" xmlns:pic="http://schemas.openxmlformats.org/drawingml/2006/picture">
-            <wp:extent cx="15240000" cy="15240000"/>
+            <wp:extent cx="3200400" cy="3200400"/>
             <wp:docPr id="1" name="Picture 1"/>
             <wp:cNvGraphicFramePr>
               <a:graphicFrameLocks noChangeAspect="1"/>
@@ -52,7 +52,7 @@
                   <pic:spPr>
                     <a:xfrm>
                       <a:off x="0" y="0"/>
-                      <a:ext cx="15240000" cy="15240000"/>
+                      <a:ext cx="3200400" cy="3200400"/>
                     </a:xfrm>
                     <a:prstGeom prst="rect"/>
                   </pic:spPr>
@@ -67,7 +67,7 @@
       <w:r>
         <w:drawing>
           <wp:inline xmlns:a="http://schemas.openxmlformats.org/drawingml/2006/main" xmlns:pic="http://schemas.openxmlformats.org/drawingml/2006/picture">
-            <wp:extent cx="15240000" cy="15240000"/>
+            <wp:extent cx="2286000" cy="2286000"/>
             <wp:docPr id="2" name="Picture 2"/>
             <wp:cNvGraphicFramePr>
               <a:graphicFrameLocks noChangeAspect="1"/>
@@ -76,7 +76,7 @@
               <a:graphicData uri="http://schemas.openxmlformats.org/drawingml/2006/picture">
                 <pic:pic>
                   <pic:nvPicPr>
-                    <pic:cNvPr id="0" name="20279984.png"/>
+                    <pic:cNvPr id="0" name="20279984S-qrcode.png"/>
                     <pic:cNvPicPr/>
                   </pic:nvPicPr>
                   <pic:blipFill>
@@ -88,7 +88,7 @@
                   <pic:spPr>
                     <a:xfrm>
                       <a:off x="0" y="0"/>
-                      <a:ext cx="15240000" cy="15240000"/>
+                      <a:ext cx="2286000" cy="2286000"/>
                     </a:xfrm>
                     <a:prstGeom prst="rect"/>
                   </pic:spPr>
@@ -103,8 +103,152 @@
       <w:r>
         <w:drawing>
           <wp:inline xmlns:a="http://schemas.openxmlformats.org/drawingml/2006/main" xmlns:pic="http://schemas.openxmlformats.org/drawingml/2006/picture">
-            <wp:extent cx="12700000" cy="12700000"/>
+            <wp:extent cx="2286000" cy="2000250"/>
             <wp:docPr id="3" name="Picture 3"/>
+            <wp:cNvGraphicFramePr>
+              <a:graphicFrameLocks noChangeAspect="1"/>
+            </wp:cNvGraphicFramePr>
+            <a:graphic>
+              <a:graphicData uri="http://schemas.openxmlformats.org/drawingml/2006/picture">
+                <pic:pic>
+                  <pic:nvPicPr>
+                    <pic:cNvPr id="0" name="usadd-logo.png"/>
+                    <pic:cNvPicPr/>
+                  </pic:nvPicPr>
+                  <pic:blipFill>
+                    <a:blip r:embed="rId13"/>
+                    <a:stretch>
+                      <a:fillRect/>
+                    </a:stretch>
+                  </pic:blipFill>
+                  <pic:spPr>
+                    <a:xfrm>
+                      <a:off x="0" y="0"/>
+                      <a:ext cx="2286000" cy="2000250"/>
+                    </a:xfrm>
+                    <a:prstGeom prst="rect"/>
+                  </pic:spPr>
+                </pic:pic>
+              </a:graphicData>
+            </a:graphic>
+          </wp:inline>
+        </w:drawing>
+      </w:r>
+    </w:p>
+    <w:p>
+      <w:r>
+        <w:drawing>
+          <wp:inline xmlns:a="http://schemas.openxmlformats.org/drawingml/2006/main" xmlns:pic="http://schemas.openxmlformats.org/drawingml/2006/picture">
+            <wp:extent cx="3200400" cy="3200400"/>
+            <wp:docPr id="4" name="Picture 4"/>
+            <wp:cNvGraphicFramePr>
+              <a:graphicFrameLocks noChangeAspect="1"/>
+            </wp:cNvGraphicFramePr>
+            <a:graphic>
+              <a:graphicData uri="http://schemas.openxmlformats.org/drawingml/2006/picture">
+                <pic:pic>
+                  <pic:nvPicPr>
+                    <pic:cNvPr id="0" name="20279984.png"/>
+                    <pic:cNvPicPr/>
+                  </pic:nvPicPr>
+                  <pic:blipFill>
+                    <a:blip r:embed="rId14"/>
+                    <a:stretch>
+                      <a:fillRect/>
+                    </a:stretch>
+                  </pic:blipFill>
+                  <pic:spPr>
+                    <a:xfrm>
+                      <a:off x="0" y="0"/>
+                      <a:ext cx="3200400" cy="3200400"/>
+                    </a:xfrm>
+                    <a:prstGeom prst="rect"/>
+                  </pic:spPr>
+                </pic:pic>
+              </a:graphicData>
+            </a:graphic>
+          </wp:inline>
+        </w:drawing>
+      </w:r>
+    </w:p>
+    <w:p>
+      <w:r>
+        <w:drawing>
+          <wp:inline xmlns:a="http://schemas.openxmlformats.org/drawingml/2006/main" xmlns:pic="http://schemas.openxmlformats.org/drawingml/2006/picture">
+            <wp:extent cx="2286000" cy="2286000"/>
+            <wp:docPr id="5" name="Picture 5"/>
+            <wp:cNvGraphicFramePr>
+              <a:graphicFrameLocks noChangeAspect="1"/>
+            </wp:cNvGraphicFramePr>
+            <a:graphic>
+              <a:graphicData uri="http://schemas.openxmlformats.org/drawingml/2006/picture">
+                <pic:pic>
+                  <pic:nvPicPr>
+                    <pic:cNvPr id="0" name="20279984-qrcode.png"/>
+                    <pic:cNvPicPr/>
+                  </pic:nvPicPr>
+                  <pic:blipFill>
+                    <a:blip r:embed="rId15"/>
+                    <a:stretch>
+                      <a:fillRect/>
+                    </a:stretch>
+                  </pic:blipFill>
+                  <pic:spPr>
+                    <a:xfrm>
+                      <a:off x="0" y="0"/>
+                      <a:ext cx="2286000" cy="2286000"/>
+                    </a:xfrm>
+                    <a:prstGeom prst="rect"/>
+                  </pic:spPr>
+                </pic:pic>
+              </a:graphicData>
+            </a:graphic>
+          </wp:inline>
+        </w:drawing>
+      </w:r>
+    </w:p>
+    <w:p>
+      <w:r>
+        <w:drawing>
+          <wp:inline xmlns:a="http://schemas.openxmlformats.org/drawingml/2006/main" xmlns:pic="http://schemas.openxmlformats.org/drawingml/2006/picture">
+            <wp:extent cx="2286000" cy="2000250"/>
+            <wp:docPr id="6" name="Picture 6"/>
+            <wp:cNvGraphicFramePr>
+              <a:graphicFrameLocks noChangeAspect="1"/>
+            </wp:cNvGraphicFramePr>
+            <a:graphic>
+              <a:graphicData uri="http://schemas.openxmlformats.org/drawingml/2006/picture">
+                <pic:pic>
+                  <pic:nvPicPr>
+                    <pic:cNvPr id="0" name="usadd-logo.png"/>
+                    <pic:cNvPicPr/>
+                  </pic:nvPicPr>
+                  <pic:blipFill>
+                    <a:blip r:embed="rId13"/>
+                    <a:stretch>
+                      <a:fillRect/>
+                    </a:stretch>
+                  </pic:blipFill>
+                  <pic:spPr>
+                    <a:xfrm>
+                      <a:off x="0" y="0"/>
+                      <a:ext cx="2286000" cy="2000250"/>
+                    </a:xfrm>
+                    <a:prstGeom prst="rect"/>
+                  </pic:spPr>
+                </pic:pic>
+              </a:graphicData>
+            </a:graphic>
+          </wp:inline>
+        </w:drawing>
+      </w:r>
+    </w:p>
+    <w:p>
+      <w:r>
+        <w:drawing>
+          <wp:inline xmlns:a="http://schemas.openxmlformats.org/drawingml/2006/main" xmlns:pic="http://schemas.openxmlformats.org/drawingml/2006/picture">
+            <wp:extent cx="3200400" cy="3200400"/>
+            <wp:docPr id="7" name="Picture 7"/>
             <wp:cNvGraphicFramePr>
               <a:graphicFrameLocks noChangeAspect="1"/>
             </wp:cNvGraphicFramePr>
@@ -116,6 +260,78 @@
                     <pic:cNvPicPr/>
                   </pic:nvPicPr>
                   <pic:blipFill>
+                    <a:blip r:embed="rId16"/>
+                    <a:stretch>
+                      <a:fillRect/>
+                    </a:stretch>
+                  </pic:blipFill>
+                  <pic:spPr>
+                    <a:xfrm>
+                      <a:off x="0" y="0"/>
+                      <a:ext cx="3200400" cy="3200400"/>
+                    </a:xfrm>
+                    <a:prstGeom prst="rect"/>
+                  </pic:spPr>
+                </pic:pic>
+              </a:graphicData>
+            </a:graphic>
+          </wp:inline>
+        </w:drawing>
+      </w:r>
+    </w:p>
+    <w:p>
+      <w:r>
+        <w:drawing>
+          <wp:inline xmlns:a="http://schemas.openxmlformats.org/drawingml/2006/main" xmlns:pic="http://schemas.openxmlformats.org/drawingml/2006/picture">
+            <wp:extent cx="2286000" cy="2286000"/>
+            <wp:docPr id="8" name="Picture 8"/>
+            <wp:cNvGraphicFramePr>
+              <a:graphicFrameLocks noChangeAspect="1"/>
+            </wp:cNvGraphicFramePr>
+            <a:graphic>
+              <a:graphicData uri="http://schemas.openxmlformats.org/drawingml/2006/picture">
+                <pic:pic>
+                  <pic:nvPicPr>
+                    <pic:cNvPr id="0" name="20166800-qrcode.png"/>
+                    <pic:cNvPicPr/>
+                  </pic:nvPicPr>
+                  <pic:blipFill>
+                    <a:blip r:embed="rId17"/>
+                    <a:stretch>
+                      <a:fillRect/>
+                    </a:stretch>
+                  </pic:blipFill>
+                  <pic:spPr>
+                    <a:xfrm>
+                      <a:off x="0" y="0"/>
+                      <a:ext cx="2286000" cy="2286000"/>
+                    </a:xfrm>
+                    <a:prstGeom prst="rect"/>
+                  </pic:spPr>
+                </pic:pic>
+              </a:graphicData>
+            </a:graphic>
+          </wp:inline>
+        </w:drawing>
+      </w:r>
+    </w:p>
+    <w:p>
+      <w:r>
+        <w:drawing>
+          <wp:inline xmlns:a="http://schemas.openxmlformats.org/drawingml/2006/main" xmlns:pic="http://schemas.openxmlformats.org/drawingml/2006/picture">
+            <wp:extent cx="2286000" cy="2000250"/>
+            <wp:docPr id="9" name="Picture 9"/>
+            <wp:cNvGraphicFramePr>
+              <a:graphicFrameLocks noChangeAspect="1"/>
+            </wp:cNvGraphicFramePr>
+            <a:graphic>
+              <a:graphicData uri="http://schemas.openxmlformats.org/drawingml/2006/picture">
+                <pic:pic>
+                  <pic:nvPicPr>
+                    <pic:cNvPr id="0" name="usadd-logo.png"/>
+                    <pic:cNvPicPr/>
+                  </pic:nvPicPr>
+                  <pic:blipFill>
                     <a:blip r:embed="rId13"/>
                     <a:stretch>
                       <a:fillRect/>
@@ -124,7 +340,7 @@
                   <pic:spPr>
                     <a:xfrm>
                       <a:off x="0" y="0"/>
-                      <a:ext cx="12700000" cy="12700000"/>
+                      <a:ext cx="2286000" cy="2000250"/>
                     </a:xfrm>
                     <a:prstGeom prst="rect"/>
                   </pic:spPr>

</xml_diff>